<commit_message>
Criada view Relatorios | FALTA criar aba e visualizacao das contas e despesas
</commit_message>
<xml_diff>
--- a/Caso de Teste SenacrsAlunos.docx
+++ b/Caso de Teste SenacrsAlunos.docx
@@ -1192,6 +1192,65 @@
         </w:tc>
       </w:tr>
       <w:tr>
+        <w:trPr>
+          <w:trHeight w:val="879"/>
+        </w:trPr>
+        <w:tc>
+          <w:tcPr>
+            <w:tcW w:w="2881" w:type="dxa"/>
+          </w:tcPr>
+          <w:p>
+            <w:pPr>
+              <w:rPr>
+                <w:b/>
+              </w:rPr>
+            </w:pPr>
+            <w:r>
+              <w:rPr>
+                <w:b/>
+              </w:rPr>
+              <w:t>Digitar números no campo nome e clicar no botão CADASTRAR</w:t>
+            </w:r>
+          </w:p>
+        </w:tc>
+        <w:tc>
+          <w:tcPr>
+            <w:tcW w:w="2881" w:type="dxa"/>
+          </w:tcPr>
+          <w:p>
+            <w:pPr>
+              <w:rPr>
+                <w:b/>
+              </w:rPr>
+            </w:pPr>
+            <w:r>
+              <w:rPr>
+                <w:b/>
+              </w:rPr>
+              <w:t>POPUP com mensagem “</w:t>
+            </w:r>
+            <w:r>
+              <w:rPr>
+                <w:b/>
+              </w:rPr>
+              <w:t>Nome inválido</w:t>
+            </w:r>
+            <w:r>
+              <w:rPr>
+                <w:b/>
+              </w:rPr>
+              <w:t>”</w:t>
+            </w:r>
+          </w:p>
+        </w:tc>
+        <w:tc>
+          <w:tcPr>
+            <w:tcW w:w="2882" w:type="dxa"/>
+          </w:tcPr>
+          <w:p/>
+        </w:tc>
+      </w:tr>
+      <w:tr>
         <w:tc>
           <w:tcPr>
             <w:tcW w:w="2881" w:type="dxa"/>
@@ -1363,19 +1422,7 @@
               <w:rPr>
                 <w:b/>
               </w:rPr>
-              <w:t>POPUP com mensagem “</w:t>
-            </w:r>
-            <w:r>
-              <w:rPr>
-                <w:b/>
-              </w:rPr>
-              <w:t>Data inválida</w:t>
-            </w:r>
-            <w:r>
-              <w:rPr>
-                <w:b/>
-              </w:rPr>
-              <w:t>”</w:t>
+              <w:t>POPUP com mensagem “Data inválida”</w:t>
             </w:r>
           </w:p>
         </w:tc>
@@ -1423,719 +1470,772 @@
               <w:rPr>
                 <w:b/>
               </w:rPr>
+              <w:t>ID</w:t>
+            </w:r>
+            <w:r>
+              <w:t>:0</w:t>
+            </w:r>
+            <w:r>
+              <w:t>3</w:t>
+            </w:r>
+            <w:r>
+              <w:br/>
+            </w:r>
+            <w:r>
+              <w:rPr>
+                <w:b/>
+              </w:rPr>
+              <w:t>Nome</w:t>
+            </w:r>
+            <w:r>
+              <w:t>: Fluxo principal Cadastrar despesa</w:t>
+            </w:r>
+            <w:r>
+              <w:br/>
+            </w:r>
+            <w:r>
+              <w:rPr>
+                <w:b/>
+              </w:rPr>
+              <w:t>Descrição</w:t>
+            </w:r>
+            <w:r>
+              <w:t>: Grava um objeto da classe Despesa no banco de dados se o preenchimento de todos os campos é feito de forma correta</w:t>
+            </w:r>
+            <w:r>
+              <w:br/>
+            </w:r>
+            <w:r>
+              <w:rPr>
+                <w:b/>
+              </w:rPr>
+              <w:t>Pré-condição:</w:t>
+            </w:r>
+            <w:r>
+              <w:t xml:space="preserve"> Conexão com banco de dados</w:t>
+            </w:r>
+            <w:r>
+              <w:br/>
+            </w:r>
+          </w:p>
+        </w:tc>
+      </w:tr>
+      <w:tr>
+        <w:tc>
+          <w:tcPr>
+            <w:tcW w:w="2881" w:type="dxa"/>
+          </w:tcPr>
+          <w:p>
+            <w:pPr>
+              <w:rPr>
+                <w:b/>
+              </w:rPr>
+            </w:pPr>
+            <w:r>
+              <w:rPr>
+                <w:b/>
+              </w:rPr>
+              <w:t>Ação</w:t>
+            </w:r>
+          </w:p>
+        </w:tc>
+        <w:tc>
+          <w:tcPr>
+            <w:tcW w:w="2881" w:type="dxa"/>
+          </w:tcPr>
+          <w:p>
+            <w:pPr>
+              <w:jc w:val="center"/>
+              <w:rPr>
+                <w:b/>
+              </w:rPr>
+            </w:pPr>
+            <w:r>
+              <w:rPr>
+                <w:b/>
+              </w:rPr>
+              <w:t>Resultado Esperado</w:t>
+            </w:r>
+          </w:p>
+        </w:tc>
+        <w:tc>
+          <w:tcPr>
+            <w:tcW w:w="2882" w:type="dxa"/>
+          </w:tcPr>
+          <w:p>
+            <w:pPr>
+              <w:jc w:val="center"/>
+              <w:rPr>
+                <w:b/>
+              </w:rPr>
+            </w:pPr>
+            <w:r>
+              <w:rPr>
+                <w:b/>
+              </w:rPr>
+              <w:t>Resultado atingido</w:t>
+            </w:r>
+          </w:p>
+        </w:tc>
+      </w:tr>
+      <w:tr>
+        <w:tc>
+          <w:tcPr>
+            <w:tcW w:w="2881" w:type="dxa"/>
+          </w:tcPr>
+          <w:p>
+            <w:pPr>
+              <w:rPr>
+                <w:b/>
+              </w:rPr>
+            </w:pPr>
+            <w:r>
+              <w:rPr>
+                <w:b/>
+              </w:rPr>
+              <w:t>Clicar no menu Despesa</w:t>
+            </w:r>
+            <w:r>
+              <w:rPr>
+                <w:b/>
+              </w:rPr>
+              <w:t>s</w:t>
+            </w:r>
+            <w:r>
+              <w:rPr>
+                <w:b/>
+              </w:rPr>
+              <w:t xml:space="preserve"> do topo esquerdo da janela</w:t>
+            </w:r>
+          </w:p>
+        </w:tc>
+        <w:tc>
+          <w:tcPr>
+            <w:tcW w:w="2881" w:type="dxa"/>
+          </w:tcPr>
+          <w:p>
+            <w:pPr>
+              <w:rPr>
+                <w:b/>
+              </w:rPr>
+            </w:pPr>
+            <w:r>
+              <w:rPr>
+                <w:b/>
+              </w:rPr>
+              <w:t>Abrir um menu dropdown contendo opções Cadastro e Edição</w:t>
+            </w:r>
+          </w:p>
+        </w:tc>
+        <w:tc>
+          <w:tcPr>
+            <w:tcW w:w="2882" w:type="dxa"/>
+          </w:tcPr>
+          <w:p>
+            <w:pPr>
+              <w:rPr>
+                <w:b/>
+              </w:rPr>
+            </w:pPr>
+          </w:p>
+        </w:tc>
+      </w:tr>
+      <w:tr>
+        <w:tc>
+          <w:tcPr>
+            <w:tcW w:w="2881" w:type="dxa"/>
+          </w:tcPr>
+          <w:p>
+            <w:pPr>
+              <w:rPr>
+                <w:b/>
+              </w:rPr>
+            </w:pPr>
+            <w:r>
+              <w:rPr>
+                <w:b/>
+              </w:rPr>
+              <w:t>Clicar em Cadastrar despesa</w:t>
+            </w:r>
+          </w:p>
+        </w:tc>
+        <w:tc>
+          <w:tcPr>
+            <w:tcW w:w="2881" w:type="dxa"/>
+          </w:tcPr>
+          <w:p>
+            <w:pPr>
+              <w:rPr>
+                <w:b/>
+              </w:rPr>
+            </w:pPr>
+            <w:r>
+              <w:rPr>
+                <w:b/>
+              </w:rPr>
+              <w:t>Abrir uma janela de cadastro de despesa</w:t>
+            </w:r>
+          </w:p>
+        </w:tc>
+        <w:tc>
+          <w:tcPr>
+            <w:tcW w:w="2882" w:type="dxa"/>
+          </w:tcPr>
+          <w:p>
+            <w:pPr>
+              <w:rPr>
+                <w:b/>
+              </w:rPr>
+            </w:pPr>
+          </w:p>
+        </w:tc>
+      </w:tr>
+      <w:tr>
+        <w:tc>
+          <w:tcPr>
+            <w:tcW w:w="2881" w:type="dxa"/>
+          </w:tcPr>
+          <w:p>
+            <w:pPr>
+              <w:rPr>
+                <w:b/>
+              </w:rPr>
+            </w:pPr>
+            <w:r>
+              <w:rPr>
+                <w:b/>
+              </w:rPr>
+              <w:t>Clicar no campo nome e digitar um nome válido</w:t>
+            </w:r>
+          </w:p>
+        </w:tc>
+        <w:tc>
+          <w:tcPr>
+            <w:tcW w:w="2881" w:type="dxa"/>
+          </w:tcPr>
+          <w:p>
+            <w:pPr>
+              <w:rPr>
+                <w:b/>
+              </w:rPr>
+            </w:pPr>
+            <w:r>
+              <w:rPr>
+                <w:b/>
+              </w:rPr>
+              <w:t xml:space="preserve">O valor digitado é exibido no campo nome </w:t>
+            </w:r>
+          </w:p>
+        </w:tc>
+        <w:tc>
+          <w:tcPr>
+            <w:tcW w:w="2882" w:type="dxa"/>
+          </w:tcPr>
+          <w:p/>
+        </w:tc>
+      </w:tr>
+      <w:tr>
+        <w:trPr>
+          <w:trHeight w:val="784"/>
+        </w:trPr>
+        <w:tc>
+          <w:tcPr>
+            <w:tcW w:w="2881" w:type="dxa"/>
+          </w:tcPr>
+          <w:p>
+            <w:pPr>
+              <w:rPr>
+                <w:b/>
+              </w:rPr>
+            </w:pPr>
+            <w:r>
+              <w:rPr>
+                <w:b/>
+              </w:rPr>
+              <w:t>Digitar números no campo nome e clicar no botão CADASTRAR</w:t>
+            </w:r>
+          </w:p>
+        </w:tc>
+        <w:tc>
+          <w:tcPr>
+            <w:tcW w:w="2881" w:type="dxa"/>
+          </w:tcPr>
+          <w:p>
+            <w:pPr>
+              <w:rPr>
+                <w:b/>
+              </w:rPr>
+            </w:pPr>
+            <w:r>
+              <w:rPr>
+                <w:b/>
+              </w:rPr>
+              <w:t>POPUP com mensagem “Nome inválido”</w:t>
+            </w:r>
+          </w:p>
+        </w:tc>
+        <w:tc>
+          <w:tcPr>
+            <w:tcW w:w="2882" w:type="dxa"/>
+          </w:tcPr>
+          <w:p>
+            <w:pPr>
+              <w:rPr>
+                <w:b/>
+              </w:rPr>
+            </w:pPr>
+          </w:p>
+        </w:tc>
+      </w:tr>
+      <w:tr>
+        <w:tc>
+          <w:tcPr>
+            <w:tcW w:w="2881" w:type="dxa"/>
+          </w:tcPr>
+          <w:p>
+            <w:pPr>
+              <w:rPr>
+                <w:b/>
+              </w:rPr>
+            </w:pPr>
+            <w:r>
+              <w:rPr>
+                <w:b/>
+              </w:rPr>
+              <w:t>Clicar no campo valor e digitar um valor válido</w:t>
+            </w:r>
+          </w:p>
+        </w:tc>
+        <w:tc>
+          <w:tcPr>
+            <w:tcW w:w="2881" w:type="dxa"/>
+          </w:tcPr>
+          <w:p>
+            <w:pPr>
+              <w:rPr>
+                <w:b/>
+              </w:rPr>
+            </w:pPr>
+            <w:r>
+              <w:rPr>
+                <w:b/>
+              </w:rPr>
+              <w:t xml:space="preserve">O valor digitado é exibido no campo valor </w:t>
+            </w:r>
+          </w:p>
+        </w:tc>
+        <w:tc>
+          <w:tcPr>
+            <w:tcW w:w="2882" w:type="dxa"/>
+          </w:tcPr>
+          <w:p>
+            <w:pPr>
+              <w:rPr>
+                <w:b/>
+              </w:rPr>
+            </w:pPr>
+          </w:p>
+        </w:tc>
+      </w:tr>
+      <w:tr>
+        <w:tc>
+          <w:tcPr>
+            <w:tcW w:w="2881" w:type="dxa"/>
+          </w:tcPr>
+          <w:p>
+            <w:pPr>
+              <w:rPr>
+                <w:b/>
+              </w:rPr>
+            </w:pPr>
+            <w:r>
+              <w:rPr>
+                <w:b/>
+              </w:rPr>
+              <w:t>Clicar no campo descrição e digitar uma descrição</w:t>
+            </w:r>
+          </w:p>
+        </w:tc>
+        <w:tc>
+          <w:tcPr>
+            <w:tcW w:w="2881" w:type="dxa"/>
+          </w:tcPr>
+          <w:p>
+            <w:pPr>
+              <w:rPr>
+                <w:b/>
+              </w:rPr>
+            </w:pPr>
+            <w:r>
+              <w:rPr>
+                <w:b/>
+              </w:rPr>
+              <w:t>O valor digitado é exibido no campo descrição</w:t>
+            </w:r>
+          </w:p>
+        </w:tc>
+        <w:tc>
+          <w:tcPr>
+            <w:tcW w:w="2882" w:type="dxa"/>
+          </w:tcPr>
+          <w:p>
+            <w:pPr>
+              <w:rPr>
+                <w:b/>
+              </w:rPr>
+            </w:pPr>
+          </w:p>
+        </w:tc>
+      </w:tr>
+      <w:tr>
+        <w:tc>
+          <w:tcPr>
+            <w:tcW w:w="2881" w:type="dxa"/>
+          </w:tcPr>
+          <w:p>
+            <w:pPr>
+              <w:rPr>
+                <w:b/>
+              </w:rPr>
+            </w:pPr>
+            <w:r>
+              <w:rPr>
+                <w:b/>
+              </w:rPr>
+              <w:t>Clicar no campo Data de Pagamento e informar uma data válida</w:t>
+            </w:r>
+          </w:p>
+        </w:tc>
+        <w:tc>
+          <w:tcPr>
+            <w:tcW w:w="2881" w:type="dxa"/>
+          </w:tcPr>
+          <w:p>
+            <w:pPr>
+              <w:rPr>
+                <w:b/>
+              </w:rPr>
+            </w:pPr>
+            <w:r>
+              <w:rPr>
+                <w:b/>
+              </w:rPr>
+              <w:t>A data digitada é exibida no campo Data de Pagamento</w:t>
+            </w:r>
+          </w:p>
+        </w:tc>
+        <w:tc>
+          <w:tcPr>
+            <w:tcW w:w="2882" w:type="dxa"/>
+          </w:tcPr>
+          <w:p/>
+        </w:tc>
+      </w:tr>
+      <w:tr>
+        <w:tc>
+          <w:tcPr>
+            <w:tcW w:w="2881" w:type="dxa"/>
+          </w:tcPr>
+          <w:p>
+            <w:pPr>
+              <w:rPr>
+                <w:b/>
+              </w:rPr>
+            </w:pPr>
+            <w:r>
+              <w:rPr>
+                <w:b/>
+              </w:rPr>
+              <w:t>Clicar na lista Categoria e selecionar uma categoria (se houver alguma cadastrada)</w:t>
+            </w:r>
+          </w:p>
+        </w:tc>
+        <w:tc>
+          <w:tcPr>
+            <w:tcW w:w="2881" w:type="dxa"/>
+          </w:tcPr>
+          <w:p>
+            <w:pPr>
+              <w:rPr>
+                <w:b/>
+              </w:rPr>
+            </w:pPr>
+            <w:r>
+              <w:rPr>
+                <w:b/>
+              </w:rPr>
+              <w:t xml:space="preserve">A categoria selecionada deve ser exibida </w:t>
+            </w:r>
+          </w:p>
+        </w:tc>
+        <w:tc>
+          <w:tcPr>
+            <w:tcW w:w="2882" w:type="dxa"/>
+          </w:tcPr>
+          <w:p/>
+        </w:tc>
+      </w:tr>
+      <w:tr>
+        <w:tc>
+          <w:tcPr>
+            <w:tcW w:w="2881" w:type="dxa"/>
+          </w:tcPr>
+          <w:p>
+            <w:pPr>
+              <w:rPr>
+                <w:b/>
+              </w:rPr>
+            </w:pPr>
+            <w:r>
+              <w:rPr>
+                <w:b/>
+              </w:rPr>
+              <w:t>Clicar no botão ”+” ao lado da categoria</w:t>
+            </w:r>
+          </w:p>
+        </w:tc>
+        <w:tc>
+          <w:tcPr>
+            <w:tcW w:w="2881" w:type="dxa"/>
+          </w:tcPr>
+          <w:p>
+            <w:pPr>
+              <w:rPr>
+                <w:b/>
+              </w:rPr>
+            </w:pPr>
+            <w:r>
+              <w:rPr>
+                <w:b/>
+              </w:rPr>
+              <w:t>Abrir uma nova janela de Cadastro de categorias</w:t>
+            </w:r>
+          </w:p>
+        </w:tc>
+        <w:tc>
+          <w:tcPr>
+            <w:tcW w:w="2882" w:type="dxa"/>
+          </w:tcPr>
+          <w:p/>
+        </w:tc>
+      </w:tr>
+      <w:tr>
+        <w:tc>
+          <w:tcPr>
+            <w:tcW w:w="2881" w:type="dxa"/>
+          </w:tcPr>
+          <w:p>
+            <w:pPr>
+              <w:rPr>
+                <w:b/>
+              </w:rPr>
+            </w:pPr>
+            <w:r>
+              <w:rPr>
+                <w:b/>
+              </w:rPr>
+              <w:t>Clicar no campo nome do cadastro de categorias e digitar um nome válido</w:t>
+            </w:r>
+          </w:p>
+        </w:tc>
+        <w:tc>
+          <w:tcPr>
+            <w:tcW w:w="2881" w:type="dxa"/>
+          </w:tcPr>
+          <w:p>
+            <w:pPr>
+              <w:rPr>
+                <w:b/>
+              </w:rPr>
+            </w:pPr>
+            <w:r>
+              <w:rPr>
+                <w:b/>
+              </w:rPr>
+              <w:t>Um pop-up com a mensagem “Categoria cadastrada com sucesso surgira” e a lista de categorias se atualizará</w:t>
+            </w:r>
+          </w:p>
+        </w:tc>
+        <w:tc>
+          <w:tcPr>
+            <w:tcW w:w="2882" w:type="dxa"/>
+          </w:tcPr>
+          <w:p/>
+        </w:tc>
+      </w:tr>
+      <w:tr>
+        <w:tc>
+          <w:tcPr>
+            <w:tcW w:w="2881" w:type="dxa"/>
+          </w:tcPr>
+          <w:p>
+            <w:pPr>
+              <w:rPr>
+                <w:b/>
+              </w:rPr>
+            </w:pPr>
+            <w:r>
+              <w:rPr>
+                <w:b/>
+              </w:rPr>
+              <w:t>Clicar na lista Forma de pagamento e selecionar uma forma de pagamento (se houver alguma cadastrada)</w:t>
+            </w:r>
+          </w:p>
+        </w:tc>
+        <w:tc>
+          <w:tcPr>
+            <w:tcW w:w="2881" w:type="dxa"/>
+          </w:tcPr>
+          <w:p>
+            <w:pPr>
+              <w:rPr>
+                <w:b/>
+              </w:rPr>
+            </w:pPr>
+            <w:r>
+              <w:rPr>
+                <w:b/>
+              </w:rPr>
+              <w:t xml:space="preserve">A </w:t>
+            </w:r>
+            <w:r>
+              <w:rPr>
+                <w:b/>
+              </w:rPr>
+              <w:t>forma de pagamento</w:t>
+            </w:r>
+            <w:r>
+              <w:rPr>
+                <w:b/>
+              </w:rPr>
+              <w:t xml:space="preserve"> selecionada deve ser exibida </w:t>
+            </w:r>
+          </w:p>
+        </w:tc>
+        <w:tc>
+          <w:tcPr>
+            <w:tcW w:w="2882" w:type="dxa"/>
+          </w:tcPr>
+          <w:p/>
+        </w:tc>
+      </w:tr>
+      <w:tr>
+        <w:tc>
+          <w:tcPr>
+            <w:tcW w:w="2881" w:type="dxa"/>
+          </w:tcPr>
+          <w:p>
+            <w:pPr>
+              <w:rPr>
+                <w:b/>
+              </w:rPr>
+            </w:pPr>
+            <w:r>
+              <w:rPr>
+                <w:b/>
+              </w:rPr>
+              <w:t>Clicar no botão ”+” ao lado de forma de pagamento</w:t>
+            </w:r>
+          </w:p>
+        </w:tc>
+        <w:tc>
+          <w:tcPr>
+            <w:tcW w:w="2881" w:type="dxa"/>
+          </w:tcPr>
+          <w:p>
+            <w:pPr>
+              <w:rPr>
+                <w:b/>
+              </w:rPr>
+            </w:pPr>
+            <w:r>
+              <w:rPr>
+                <w:b/>
+              </w:rPr>
+              <w:t>Abrir uma nova janela de Cadastro de formas de pagamentos</w:t>
+            </w:r>
+          </w:p>
+        </w:tc>
+        <w:tc>
+          <w:tcPr>
+            <w:tcW w:w="2882" w:type="dxa"/>
+          </w:tcPr>
+          <w:p/>
+        </w:tc>
+      </w:tr>
+      <w:tr>
+        <w:tc>
+          <w:tcPr>
+            <w:tcW w:w="2881" w:type="dxa"/>
+          </w:tcPr>
+          <w:p>
+            <w:pPr>
+              <w:rPr>
+                <w:b/>
+              </w:rPr>
+            </w:pPr>
+            <w:r>
+              <w:rPr>
+                <w:b/>
+              </w:rPr>
+              <w:t>Clicar no campo nome do cadastro de categorias e digitar um nome válido</w:t>
+            </w:r>
+          </w:p>
+        </w:tc>
+        <w:tc>
+          <w:tcPr>
+            <w:tcW w:w="2881" w:type="dxa"/>
+          </w:tcPr>
+          <w:p>
+            <w:pPr>
+              <w:rPr>
+                <w:b/>
+              </w:rPr>
+            </w:pPr>
+            <w:r>
+              <w:rPr>
+                <w:b/>
+              </w:rPr>
+              <w:t>Um pop-up com a mensagem “Forma de pagamento cadastrada com sucesso surgira” e a lista de formas de pagamentos se atualizará</w:t>
+            </w:r>
+          </w:p>
+        </w:tc>
+        <w:tc>
+          <w:tcPr>
+            <w:tcW w:w="2882" w:type="dxa"/>
+          </w:tcPr>
+          <w:p/>
+        </w:tc>
+      </w:tr>
+      <w:tr>
+        <w:tc>
+          <w:tcPr>
+            <w:tcW w:w="2881" w:type="dxa"/>
+          </w:tcPr>
+          <w:p>
+            <w:pPr>
+              <w:rPr>
+                <w:b/>
+              </w:rPr>
+            </w:pPr>
+            <w:r>
+              <w:rPr>
+                <w:b/>
+              </w:rPr>
+              <w:t>Clicar no botão CADASTRAR</w:t>
+            </w:r>
+          </w:p>
+          <w:p>
+            <w:pPr>
+              <w:rPr>
+                <w:b/>
+              </w:rPr>
+            </w:pPr>
+            <w:r>
+              <w:rPr>
+                <w:b/>
+              </w:rPr>
               <w:lastRenderedPageBreak/>
-              <w:t>ID</w:t>
-            </w:r>
-            <w:r>
-              <w:t>:0</w:t>
-            </w:r>
-            <w:r>
-              <w:t>3</w:t>
-            </w:r>
-            <w:r>
-              <w:br/>
-            </w:r>
-            <w:r>
-              <w:rPr>
-                <w:b/>
-              </w:rPr>
-              <w:t>Nome</w:t>
-            </w:r>
-            <w:r>
-              <w:t>: Fluxo principal Cadastrar despesa</w:t>
-            </w:r>
-            <w:r>
-              <w:br/>
-            </w:r>
-            <w:r>
-              <w:rPr>
-                <w:b/>
-              </w:rPr>
-              <w:t>Descrição</w:t>
-            </w:r>
-            <w:r>
-              <w:t>: Grava um objeto da classe Despesa no banco de dados se o preenchimento de todos os campos é feito de forma correta</w:t>
-            </w:r>
-            <w:r>
-              <w:br/>
-            </w:r>
-            <w:r>
-              <w:rPr>
-                <w:b/>
-              </w:rPr>
-              <w:t>Pré-condição:</w:t>
-            </w:r>
-            <w:r>
-              <w:t xml:space="preserve"> Conexão com banco de dados</w:t>
-            </w:r>
-            <w:r>
-              <w:br/>
-            </w:r>
-          </w:p>
-        </w:tc>
-      </w:tr>
-      <w:tr>
-        <w:tc>
-          <w:tcPr>
-            <w:tcW w:w="2881" w:type="dxa"/>
-          </w:tcPr>
-          <w:p>
-            <w:pPr>
-              <w:rPr>
-                <w:b/>
-              </w:rPr>
-            </w:pPr>
-            <w:r>
-              <w:rPr>
-                <w:b/>
-              </w:rPr>
-              <w:t>Ação</w:t>
-            </w:r>
-          </w:p>
-        </w:tc>
-        <w:tc>
-          <w:tcPr>
-            <w:tcW w:w="2881" w:type="dxa"/>
-          </w:tcPr>
-          <w:p>
-            <w:pPr>
-              <w:jc w:val="center"/>
-              <w:rPr>
-                <w:b/>
-              </w:rPr>
-            </w:pPr>
-            <w:r>
-              <w:rPr>
-                <w:b/>
-              </w:rPr>
-              <w:t>Resultado Esperado</w:t>
-            </w:r>
-          </w:p>
-        </w:tc>
-        <w:tc>
-          <w:tcPr>
-            <w:tcW w:w="2882" w:type="dxa"/>
-          </w:tcPr>
-          <w:p>
-            <w:pPr>
-              <w:jc w:val="center"/>
-              <w:rPr>
-                <w:b/>
-              </w:rPr>
-            </w:pPr>
-            <w:r>
-              <w:rPr>
-                <w:b/>
-              </w:rPr>
-              <w:t>Resultado atingido</w:t>
-            </w:r>
-          </w:p>
-        </w:tc>
-      </w:tr>
-      <w:tr>
-        <w:tc>
-          <w:tcPr>
-            <w:tcW w:w="2881" w:type="dxa"/>
-          </w:tcPr>
-          <w:p>
-            <w:pPr>
-              <w:rPr>
-                <w:b/>
-              </w:rPr>
-            </w:pPr>
-            <w:r>
-              <w:rPr>
-                <w:b/>
-              </w:rPr>
-              <w:t>Clicar no menu Despesa</w:t>
-            </w:r>
-            <w:r>
-              <w:rPr>
-                <w:b/>
-              </w:rPr>
-              <w:t>s</w:t>
-            </w:r>
-            <w:r>
-              <w:rPr>
-                <w:b/>
-              </w:rPr>
-              <w:t xml:space="preserve"> do topo esquerdo da janela</w:t>
-            </w:r>
-          </w:p>
-        </w:tc>
-        <w:tc>
-          <w:tcPr>
-            <w:tcW w:w="2881" w:type="dxa"/>
-          </w:tcPr>
-          <w:p>
-            <w:pPr>
-              <w:rPr>
-                <w:b/>
-              </w:rPr>
-            </w:pPr>
-            <w:r>
-              <w:rPr>
-                <w:b/>
-              </w:rPr>
-              <w:t>Abrir um menu dropdown contendo opções Cadastro e Edição</w:t>
-            </w:r>
-          </w:p>
-        </w:tc>
-        <w:tc>
-          <w:tcPr>
-            <w:tcW w:w="2882" w:type="dxa"/>
-          </w:tcPr>
-          <w:p>
-            <w:pPr>
-              <w:rPr>
-                <w:b/>
-              </w:rPr>
-            </w:pPr>
-          </w:p>
-        </w:tc>
-      </w:tr>
-      <w:tr>
-        <w:tc>
-          <w:tcPr>
-            <w:tcW w:w="2881" w:type="dxa"/>
-          </w:tcPr>
-          <w:p>
-            <w:pPr>
-              <w:rPr>
-                <w:b/>
-              </w:rPr>
-            </w:pPr>
-            <w:r>
-              <w:rPr>
-                <w:b/>
-              </w:rPr>
-              <w:t>Clicar em Cadastrar despesa</w:t>
-            </w:r>
-          </w:p>
-        </w:tc>
-        <w:tc>
-          <w:tcPr>
-            <w:tcW w:w="2881" w:type="dxa"/>
-          </w:tcPr>
-          <w:p>
-            <w:pPr>
-              <w:rPr>
-                <w:b/>
-              </w:rPr>
-            </w:pPr>
-            <w:r>
-              <w:rPr>
-                <w:b/>
-              </w:rPr>
-              <w:t>Abrir uma janela de cadastro de despesa</w:t>
-            </w:r>
-          </w:p>
-        </w:tc>
-        <w:tc>
-          <w:tcPr>
-            <w:tcW w:w="2882" w:type="dxa"/>
-          </w:tcPr>
-          <w:p>
-            <w:pPr>
-              <w:rPr>
-                <w:b/>
-              </w:rPr>
-            </w:pPr>
-          </w:p>
-        </w:tc>
-      </w:tr>
-      <w:tr>
-        <w:tc>
-          <w:tcPr>
-            <w:tcW w:w="2881" w:type="dxa"/>
-          </w:tcPr>
-          <w:p>
-            <w:pPr>
-              <w:rPr>
-                <w:b/>
-              </w:rPr>
-            </w:pPr>
-            <w:r>
-              <w:rPr>
-                <w:b/>
-              </w:rPr>
-              <w:t>Clicar no campo nome e digitar um nome válido</w:t>
-            </w:r>
-          </w:p>
-        </w:tc>
-        <w:tc>
-          <w:tcPr>
-            <w:tcW w:w="2881" w:type="dxa"/>
-          </w:tcPr>
-          <w:p>
-            <w:pPr>
-              <w:rPr>
-                <w:b/>
-              </w:rPr>
-            </w:pPr>
-            <w:r>
-              <w:rPr>
-                <w:b/>
-              </w:rPr>
-              <w:t xml:space="preserve">O valor digitado é exibido no campo nome </w:t>
-            </w:r>
-          </w:p>
-        </w:tc>
-        <w:tc>
-          <w:tcPr>
-            <w:tcW w:w="2882" w:type="dxa"/>
-          </w:tcPr>
-          <w:p/>
-        </w:tc>
-      </w:tr>
-      <w:tr>
-        <w:tc>
-          <w:tcPr>
-            <w:tcW w:w="2881" w:type="dxa"/>
-          </w:tcPr>
-          <w:p>
-            <w:pPr>
-              <w:rPr>
-                <w:b/>
-              </w:rPr>
-            </w:pPr>
-            <w:r>
-              <w:rPr>
-                <w:b/>
-              </w:rPr>
-              <w:t>Clicar no campo valor e digitar um valor válido</w:t>
-            </w:r>
-          </w:p>
-        </w:tc>
-        <w:tc>
-          <w:tcPr>
-            <w:tcW w:w="2881" w:type="dxa"/>
-          </w:tcPr>
-          <w:p>
-            <w:pPr>
-              <w:rPr>
-                <w:b/>
-              </w:rPr>
-            </w:pPr>
-            <w:r>
-              <w:rPr>
-                <w:b/>
-              </w:rPr>
-              <w:t xml:space="preserve">O valor digitado é exibido no campo valor </w:t>
-            </w:r>
-          </w:p>
-        </w:tc>
-        <w:tc>
-          <w:tcPr>
-            <w:tcW w:w="2882" w:type="dxa"/>
-          </w:tcPr>
-          <w:p>
-            <w:pPr>
-              <w:rPr>
-                <w:b/>
-              </w:rPr>
-            </w:pPr>
-          </w:p>
-        </w:tc>
-      </w:tr>
-      <w:tr>
-        <w:tc>
-          <w:tcPr>
-            <w:tcW w:w="2881" w:type="dxa"/>
-          </w:tcPr>
-          <w:p>
-            <w:pPr>
-              <w:rPr>
-                <w:b/>
-              </w:rPr>
-            </w:pPr>
-            <w:r>
-              <w:rPr>
-                <w:b/>
-              </w:rPr>
-              <w:t>Clicar no campo descrição e digitar uma descrição</w:t>
-            </w:r>
-          </w:p>
-        </w:tc>
-        <w:tc>
-          <w:tcPr>
-            <w:tcW w:w="2881" w:type="dxa"/>
-          </w:tcPr>
-          <w:p>
-            <w:pPr>
-              <w:rPr>
-                <w:b/>
-              </w:rPr>
-            </w:pPr>
-            <w:r>
-              <w:rPr>
-                <w:b/>
-              </w:rPr>
-              <w:t>O valor digitado é exibido no campo descrição</w:t>
-            </w:r>
-          </w:p>
-        </w:tc>
-        <w:tc>
-          <w:tcPr>
-            <w:tcW w:w="2882" w:type="dxa"/>
-          </w:tcPr>
-          <w:p>
-            <w:pPr>
-              <w:rPr>
-                <w:b/>
-              </w:rPr>
-            </w:pPr>
-          </w:p>
-        </w:tc>
-      </w:tr>
-      <w:tr>
-        <w:tc>
-          <w:tcPr>
-            <w:tcW w:w="2881" w:type="dxa"/>
-          </w:tcPr>
-          <w:p>
-            <w:pPr>
-              <w:rPr>
-                <w:b/>
-              </w:rPr>
-            </w:pPr>
-            <w:r>
-              <w:rPr>
-                <w:b/>
-              </w:rPr>
-              <w:t>Clicar no campo Data de Pagamento e informar uma data válida</w:t>
-            </w:r>
-          </w:p>
-        </w:tc>
-        <w:tc>
-          <w:tcPr>
-            <w:tcW w:w="2881" w:type="dxa"/>
-          </w:tcPr>
-          <w:p>
-            <w:pPr>
-              <w:rPr>
-                <w:b/>
-              </w:rPr>
-            </w:pPr>
-            <w:r>
-              <w:rPr>
-                <w:b/>
-              </w:rPr>
-              <w:t>A data digitada é exibida no campo Data de Pagamento</w:t>
-            </w:r>
-          </w:p>
-        </w:tc>
-        <w:tc>
-          <w:tcPr>
-            <w:tcW w:w="2882" w:type="dxa"/>
-          </w:tcPr>
-          <w:p/>
-        </w:tc>
-      </w:tr>
-      <w:tr>
-        <w:tc>
-          <w:tcPr>
-            <w:tcW w:w="2881" w:type="dxa"/>
-          </w:tcPr>
-          <w:p>
-            <w:pPr>
-              <w:rPr>
-                <w:b/>
-              </w:rPr>
-            </w:pPr>
-            <w:r>
-              <w:rPr>
-                <w:b/>
-              </w:rPr>
-              <w:t>Clicar na lista Categoria e selecionar uma categoria (se houver alguma cadastrada)</w:t>
-            </w:r>
-          </w:p>
-        </w:tc>
-        <w:tc>
-          <w:tcPr>
-            <w:tcW w:w="2881" w:type="dxa"/>
-          </w:tcPr>
-          <w:p>
-            <w:pPr>
-              <w:rPr>
-                <w:b/>
-              </w:rPr>
-            </w:pPr>
-            <w:r>
-              <w:rPr>
-                <w:b/>
-              </w:rPr>
-              <w:t xml:space="preserve">A categoria selecionada deve ser exibida </w:t>
-            </w:r>
-          </w:p>
-        </w:tc>
-        <w:tc>
-          <w:tcPr>
-            <w:tcW w:w="2882" w:type="dxa"/>
-          </w:tcPr>
-          <w:p/>
-        </w:tc>
-      </w:tr>
-      <w:tr>
-        <w:tc>
-          <w:tcPr>
-            <w:tcW w:w="2881" w:type="dxa"/>
-          </w:tcPr>
-          <w:p>
-            <w:pPr>
-              <w:rPr>
-                <w:b/>
-              </w:rPr>
-            </w:pPr>
-            <w:r>
-              <w:rPr>
-                <w:b/>
-              </w:rPr>
-              <w:t>Clicar no botão ”+” ao lado da categoria</w:t>
-            </w:r>
-          </w:p>
-        </w:tc>
-        <w:tc>
-          <w:tcPr>
-            <w:tcW w:w="2881" w:type="dxa"/>
-          </w:tcPr>
-          <w:p>
-            <w:pPr>
-              <w:rPr>
-                <w:b/>
-              </w:rPr>
-            </w:pPr>
-            <w:r>
-              <w:rPr>
-                <w:b/>
-              </w:rPr>
-              <w:t>Abrir uma nova janela de Cadastro de categorias</w:t>
-            </w:r>
-          </w:p>
-        </w:tc>
-        <w:tc>
-          <w:tcPr>
-            <w:tcW w:w="2882" w:type="dxa"/>
-          </w:tcPr>
-          <w:p/>
-        </w:tc>
-      </w:tr>
-      <w:tr>
-        <w:tc>
-          <w:tcPr>
-            <w:tcW w:w="2881" w:type="dxa"/>
-          </w:tcPr>
-          <w:p>
-            <w:pPr>
-              <w:rPr>
-                <w:b/>
-              </w:rPr>
-            </w:pPr>
-            <w:r>
-              <w:rPr>
-                <w:b/>
-              </w:rPr>
-              <w:t>Clicar no campo nome do cadastro de categorias e digitar um nome válido</w:t>
-            </w:r>
-          </w:p>
-        </w:tc>
-        <w:tc>
-          <w:tcPr>
-            <w:tcW w:w="2881" w:type="dxa"/>
-          </w:tcPr>
-          <w:p>
-            <w:pPr>
-              <w:rPr>
-                <w:b/>
-              </w:rPr>
-            </w:pPr>
-            <w:r>
-              <w:rPr>
-                <w:b/>
-              </w:rPr>
-              <w:t>Um pop-up com a mensagem “Categoria cadastrada com sucesso surgira” e a lista de categorias se atualizará</w:t>
-            </w:r>
-          </w:p>
-        </w:tc>
-        <w:tc>
-          <w:tcPr>
-            <w:tcW w:w="2882" w:type="dxa"/>
-          </w:tcPr>
-          <w:p/>
-        </w:tc>
-      </w:tr>
-      <w:tr>
-        <w:tc>
-          <w:tcPr>
-            <w:tcW w:w="2881" w:type="dxa"/>
-          </w:tcPr>
-          <w:p>
-            <w:pPr>
-              <w:rPr>
-                <w:b/>
-              </w:rPr>
-            </w:pPr>
-            <w:r>
-              <w:rPr>
-                <w:b/>
-              </w:rPr>
-              <w:t>Clicar na lista Forma de pagamento e selecionar uma forma de pagamento (se houver alguma cadastrada)</w:t>
-            </w:r>
-          </w:p>
-        </w:tc>
-        <w:tc>
-          <w:tcPr>
-            <w:tcW w:w="2881" w:type="dxa"/>
-          </w:tcPr>
-          <w:p>
-            <w:pPr>
-              <w:rPr>
-                <w:b/>
-              </w:rPr>
-            </w:pPr>
-            <w:r>
-              <w:rPr>
-                <w:b/>
-              </w:rPr>
-              <w:t xml:space="preserve">A </w:t>
-            </w:r>
-            <w:r>
-              <w:rPr>
-                <w:b/>
-              </w:rPr>
-              <w:t>forma de pagamento</w:t>
-            </w:r>
-            <w:r>
-              <w:rPr>
-                <w:b/>
-              </w:rPr>
-              <w:t xml:space="preserve"> selecionada deve ser exibida </w:t>
-            </w:r>
-          </w:p>
-        </w:tc>
-        <w:tc>
-          <w:tcPr>
-            <w:tcW w:w="2882" w:type="dxa"/>
-          </w:tcPr>
-          <w:p/>
-        </w:tc>
-      </w:tr>
-      <w:tr>
-        <w:tc>
-          <w:tcPr>
-            <w:tcW w:w="2881" w:type="dxa"/>
-          </w:tcPr>
-          <w:p>
-            <w:pPr>
-              <w:rPr>
-                <w:b/>
-              </w:rPr>
-            </w:pPr>
-            <w:r>
-              <w:rPr>
-                <w:b/>
-              </w:rPr>
-              <w:t>Clicar no botão ”+” ao lado de forma de pagamento</w:t>
-            </w:r>
-          </w:p>
-        </w:tc>
-        <w:tc>
-          <w:tcPr>
-            <w:tcW w:w="2881" w:type="dxa"/>
-          </w:tcPr>
-          <w:p>
-            <w:pPr>
-              <w:rPr>
-                <w:b/>
-              </w:rPr>
-            </w:pPr>
-            <w:r>
-              <w:rPr>
-                <w:b/>
-              </w:rPr>
-              <w:t>Abrir uma nova janela de Cadastro de formas de pagamentos</w:t>
-            </w:r>
-          </w:p>
-        </w:tc>
-        <w:tc>
-          <w:tcPr>
-            <w:tcW w:w="2882" w:type="dxa"/>
-          </w:tcPr>
-          <w:p/>
-        </w:tc>
-      </w:tr>
-      <w:tr>
-        <w:tc>
-          <w:tcPr>
-            <w:tcW w:w="2881" w:type="dxa"/>
-          </w:tcPr>
-          <w:p>
-            <w:pPr>
-              <w:rPr>
-                <w:b/>
-              </w:rPr>
-            </w:pPr>
-            <w:r>
-              <w:rPr>
-                <w:b/>
-              </w:rPr>
-              <w:t>Clicar no campo nome do cadastro de categorias e digitar um nome válido</w:t>
-            </w:r>
-          </w:p>
-        </w:tc>
-        <w:tc>
-          <w:tcPr>
-            <w:tcW w:w="2881" w:type="dxa"/>
-          </w:tcPr>
-          <w:p>
-            <w:pPr>
-              <w:rPr>
-                <w:b/>
-              </w:rPr>
-            </w:pPr>
-            <w:r>
-              <w:rPr>
-                <w:b/>
-              </w:rPr>
-              <w:t>Um pop-up com a mensagem “Forma de pagamento cadastrada com sucesso surgira” e a lista de formas de pagamentos se atualizará</w:t>
-            </w:r>
-          </w:p>
-        </w:tc>
-        <w:tc>
-          <w:tcPr>
-            <w:tcW w:w="2882" w:type="dxa"/>
-          </w:tcPr>
-          <w:p/>
-        </w:tc>
-      </w:tr>
-      <w:tr>
-        <w:tc>
-          <w:tcPr>
-            <w:tcW w:w="2881" w:type="dxa"/>
-          </w:tcPr>
-          <w:p>
-            <w:pPr>
-              <w:rPr>
-                <w:b/>
-              </w:rPr>
-            </w:pPr>
-            <w:r>
-              <w:rPr>
-                <w:b/>
-              </w:rPr>
-              <w:t>Clicar no botão CADASTRAR</w:t>
-            </w:r>
-          </w:p>
-          <w:p>
-            <w:pPr>
-              <w:rPr>
-                <w:b/>
-              </w:rPr>
-            </w:pPr>
-            <w:r>
-              <w:rPr>
-                <w:b/>
-              </w:rPr>
               <w:t>Após preencher todas as informações</w:t>
             </w:r>
           </w:p>
@@ -2154,7 +2254,15 @@
               <w:rPr>
                 <w:b/>
               </w:rPr>
-              <w:t>Um pop-up com a mensagem “Despesa cadastrada com sucesso surgira</w:t>
+              <w:lastRenderedPageBreak/>
+              <w:t xml:space="preserve">Um pop-up com a mensagem “Despesa </w:t>
+            </w:r>
+            <w:r>
+              <w:rPr>
+                <w:b/>
+              </w:rPr>
+              <w:lastRenderedPageBreak/>
+              <w:t>cadastrada com sucesso surgira</w:t>
             </w:r>
           </w:p>
         </w:tc>
@@ -2193,7 +2301,6 @@
               <w:rPr>
                 <w:b/>
               </w:rPr>
-              <w:lastRenderedPageBreak/>
               <w:t>ID</w:t>
             </w:r>
             <w:r>
@@ -2209,10 +2316,7 @@
               <w:t>Nome</w:t>
             </w:r>
             <w:r>
-              <w:t xml:space="preserve">: Fluxo principal Cadastrar </w:t>
-            </w:r>
-            <w:r>
-              <w:t>despesa</w:t>
+              <w:t>: Fluxo principal Cadastrar despesa</w:t>
             </w:r>
             <w:r>
               <w:br/>
@@ -2224,13 +2328,7 @@
               <w:t>Descrição</w:t>
             </w:r>
             <w:r>
-              <w:t xml:space="preserve">: Erros ao tentar gravar um objeto da classe </w:t>
-            </w:r>
-            <w:r>
-              <w:t>Despesa</w:t>
-            </w:r>
-            <w:r>
-              <w:t xml:space="preserve"> no banco de dados se o preenchimento dos campos não é feito ou é feito de forma incorreta</w:t>
+              <w:t>: Erros ao tentar gravar um objeto da classe Despesa no banco de dados se o preenchimento dos campos não é feito ou é feito de forma incorreta</w:t>
             </w:r>
             <w:r>
               <w:br/>
@@ -2691,7 +2789,6 @@
               <w:rPr>
                 <w:b/>
               </w:rPr>
-              <w:lastRenderedPageBreak/>
               <w:t>ID</w:t>
             </w:r>
             <w:r>
@@ -3031,10 +3128,7 @@
               <w:t>ID</w:t>
             </w:r>
             <w:r>
-              <w:t>:0</w:t>
-            </w:r>
-            <w:r>
-              <w:t>5</w:t>
+              <w:t>:05</w:t>
             </w:r>
             <w:r>
               <w:br/>
@@ -3046,10 +3140,7 @@
               <w:t>Nome</w:t>
             </w:r>
             <w:r>
-              <w:t xml:space="preserve">: Fluxo principal Cadastrar </w:t>
-            </w:r>
-            <w:r>
-              <w:t>categoria</w:t>
+              <w:t>: Fluxo principal Cadastrar categoria</w:t>
             </w:r>
             <w:r>
               <w:br/>
@@ -3061,13 +3152,7 @@
               <w:t>Descrição</w:t>
             </w:r>
             <w:r>
-              <w:t xml:space="preserve">: Erros ao tentar gravar um objeto da classe </w:t>
-            </w:r>
-            <w:r>
-              <w:t>Categoria</w:t>
-            </w:r>
-            <w:r>
-              <w:t xml:space="preserve"> no banco de dados se o preenchimento dos campos não é feito ou é feito de forma incorreta</w:t>
+              <w:t>: Erros ao tentar gravar um objeto da classe Categoria no banco de dados se o preenchimento dos campos não é feito ou é feito de forma incorreta</w:t>
             </w:r>
             <w:r>
               <w:br/>
@@ -3160,19 +3245,7 @@
               <w:rPr>
                 <w:b/>
               </w:rPr>
-              <w:t xml:space="preserve">Clicar no menu </w:t>
-            </w:r>
-            <w:r>
-              <w:rPr>
-                <w:b/>
-              </w:rPr>
-              <w:t>Categorias</w:t>
-            </w:r>
-            <w:r>
-              <w:rPr>
-                <w:b/>
-              </w:rPr>
-              <w:t xml:space="preserve"> do topo esquerdo da janela</w:t>
+              <w:t>Clicar no menu Categorias do topo esquerdo da janela</w:t>
             </w:r>
           </w:p>
         </w:tc>
@@ -3222,13 +3295,7 @@
               <w:rPr>
                 <w:b/>
               </w:rPr>
-              <w:t xml:space="preserve">Clicar em Cadastrar </w:t>
-            </w:r>
-            <w:r>
-              <w:rPr>
-                <w:b/>
-              </w:rPr>
-              <w:t>categoria</w:t>
+              <w:t>Clicar em Cadastrar categoria</w:t>
             </w:r>
           </w:p>
         </w:tc>
@@ -3348,55 +3415,25 @@
               <w:rPr>
                 <w:b/>
               </w:rPr>
-              <w:t>digita</w:t>
-            </w:r>
-            <w:r>
-              <w:rPr>
-                <w:b/>
-              </w:rPr>
-              <w:t>n</w:t>
-            </w:r>
-            <w:r>
-              <w:rPr>
-                <w:b/>
-              </w:rPr>
-              <w:t xml:space="preserve">do </w:t>
-            </w:r>
-            <w:r>
-              <w:rPr>
-                <w:b/>
-              </w:rPr>
-              <w:t>nome repetido</w:t>
-            </w:r>
-          </w:p>
-        </w:tc>
-        <w:tc>
-          <w:tcPr>
-            <w:tcW w:w="2881" w:type="dxa"/>
-          </w:tcPr>
-          <w:p>
-            <w:pPr>
-              <w:rPr>
-                <w:b/>
-              </w:rPr>
-            </w:pPr>
-            <w:r>
-              <w:rPr>
-                <w:b/>
-              </w:rPr>
-              <w:t>POPUP com mensagem “</w:t>
-            </w:r>
-            <w:r>
-              <w:rPr>
-                <w:b/>
-              </w:rPr>
-              <w:t>Esse nome  de categoria já foi utilizado</w:t>
-            </w:r>
-            <w:r>
-              <w:rPr>
-                <w:b/>
-              </w:rPr>
-              <w:t>”</w:t>
+              <w:t>digitando nome repetido</w:t>
+            </w:r>
+          </w:p>
+        </w:tc>
+        <w:tc>
+          <w:tcPr>
+            <w:tcW w:w="2881" w:type="dxa"/>
+          </w:tcPr>
+          <w:p>
+            <w:pPr>
+              <w:rPr>
+                <w:b/>
+              </w:rPr>
+            </w:pPr>
+            <w:r>
+              <w:rPr>
+                <w:b/>
+              </w:rPr>
+              <w:t>POPUP com mensagem “Esse nome  de categoria já foi utilizado”</w:t>
             </w:r>
           </w:p>
         </w:tc>

</xml_diff>